<commit_message>
Add SMD property to the modules
</commit_message>
<xml_diff>
--- a/Sch/fm_bpf/README.docx
+++ b/Sch/fm_bpf/README.docx
@@ -159,6 +159,34 @@
         <w:t>*-Edge.Cuts.gbr (Board Outline)</w:t>
       </w:r>
     </w:p>
+    <w:p>
+      <w:r>
+        <w:rPr>
+          <w:rFonts w:hint="eastAsia"/>
+        </w:rPr>
+        <w:t>*-top.pos (</w:t>
+      </w:r>
+      <w:r>
+        <w:t xml:space="preserve">Position of the </w:t>
+      </w:r>
+      <w:r>
+        <w:rPr>
+          <w:rFonts w:hint="eastAsia"/>
+        </w:rPr>
+        <w:t>modules on Top Layer</w:t>
+      </w:r>
+      <w:r>
+        <w:t>)</w:t>
+      </w:r>
+      <w:bookmarkStart w:id="0" w:name="_GoBack"/>
+      <w:bookmarkEnd w:id="0"/>
+      <w:r>
+        <w:rPr>
+          <w:rFonts w:hint="eastAsia"/>
+        </w:rPr>
+        <w:t xml:space="preserve"> </w:t>
+      </w:r>
+    </w:p>
     <w:p/>
     <w:p>
       <w:pPr>
@@ -280,6 +308,7 @@
         <w:rPr>
           <w:b/>
         </w:rPr>
+        <w:lastRenderedPageBreak/>
         <w:t>BOM file</w:t>
       </w:r>
       <w:r>
@@ -423,8 +452,6 @@
         <w:widowControl/>
         <w:jc w:val="left"/>
       </w:pPr>
-      <w:bookmarkStart w:id="0" w:name="_GoBack"/>
-      <w:bookmarkEnd w:id="0"/>
     </w:p>
     <w:sectPr>
       <w:pgSz w:w="11906" w:h="16838"/>

</xml_diff>